<commit_message>
Finished interim and got AST generation working
</commit_message>
<xml_diff>
--- a/docs/Proposal and Planning/Proposal.docx
+++ b/docs/Proposal and Planning/Proposal.docx
@@ -266,11 +266,19 @@
       </w:r>
     </w:p>
     <w:p/>
+    <w:p/>
+    <w:p/>
+    <w:p/>
+    <w:p/>
+    <w:p/>
+    <w:p/>
+    <w:p/>
     <w:p>
       <w:pPr>
         <w:pStyle w:val="Heading3"/>
       </w:pPr>
       <w:r>
+        <w:lastRenderedPageBreak/>
         <w:t>Primary Objectives:</w:t>
       </w:r>
     </w:p>
@@ -361,7 +369,6 @@
         <w:t>Code generator</w:t>
       </w:r>
     </w:p>
-    <w:p/>
     <w:p>
       <w:pPr>
         <w:pStyle w:val="ListParagraph"/>
@@ -432,8 +439,6 @@
       <w:r>
         <w:t>a</w:t>
       </w:r>
-      <w:bookmarkStart w:id="0" w:name="_GoBack"/>
-      <w:bookmarkEnd w:id="0"/>
       <w:r>
         <w:t xml:space="preserve"> Linux distro, presumably w</w:t>
       </w:r>
@@ -450,7 +455,6 @@
         <w:t xml:space="preserve">ASLR. </w:t>
       </w:r>
     </w:p>
-    <w:p/>
     <w:p>
       <w:pPr>
         <w:pStyle w:val="Heading3"/>
@@ -630,11 +634,18 @@
         <w:t>.</w:t>
       </w:r>
     </w:p>
+    <w:p/>
+    <w:p/>
+    <w:p/>
+    <w:p/>
+    <w:p/>
+    <w:p/>
     <w:p>
       <w:pPr>
         <w:pStyle w:val="Heading2"/>
       </w:pPr>
       <w:r>
+        <w:lastRenderedPageBreak/>
         <w:t>Resources Required:</w:t>
       </w:r>
     </w:p>
@@ -759,13 +770,6 @@
         <w:t xml:space="preserve"> could easily get access to w/o funding.</w:t>
       </w:r>
     </w:p>
-    <w:p/>
-    <w:p/>
-    <w:p/>
-    <w:p/>
-    <w:p/>
-    <w:p/>
-    <w:p/>
     <w:sdt>
       <w:sdtPr>
         <w:rPr>
@@ -789,39 +793,8 @@
           <w:r>
             <w:t>Bibliography</w:t>
           </w:r>
-          <w:sdt>
-            <w:sdtPr>
-              <w:id w:val="-1943207488"/>
-              <w:citation/>
-            </w:sdtPr>
-            <w:sdtEndPr/>
-            <w:sdtContent>
-              <w:r>
-                <w:fldChar w:fldCharType="begin"/>
-              </w:r>
-              <w:r>
-                <w:instrText xml:space="preserve"> CITATION Adr13 \l 2057 </w:instrText>
-              </w:r>
-              <w:r>
-                <w:fldChar w:fldCharType="separate"/>
-              </w:r>
-              <w:r>
-                <w:rPr>
-                  <w:noProof/>
-                </w:rPr>
-                <w:t xml:space="preserve"> </w:t>
-              </w:r>
-              <w:r>
-                <w:rPr>
-                  <w:noProof/>
-                </w:rPr>
-                <w:t>[4]</w:t>
-              </w:r>
-              <w:r>
-                <w:fldChar w:fldCharType="end"/>
-              </w:r>
-            </w:sdtContent>
-          </w:sdt>
+          <w:bookmarkStart w:id="0" w:name="_GoBack"/>
+          <w:bookmarkEnd w:id="0"/>
         </w:p>
         <w:sdt>
           <w:sdtPr>
@@ -2910,7 +2883,7 @@
 </file>
 
 <file path=customXml/itemProps1.xml><?xml version="1.0" encoding="utf-8"?>
-<ds:datastoreItem xmlns:ds="http://schemas.openxmlformats.org/officeDocument/2006/customXml" ds:itemID="{0A713021-4FE7-4EE6-8E09-BEC6623FBFE2}">
+<ds:datastoreItem xmlns:ds="http://schemas.openxmlformats.org/officeDocument/2006/customXml" ds:itemID="{5828A445-76A9-47E4-81A3-02231E1B6833}">
   <ds:schemaRefs>
     <ds:schemaRef ds:uri="http://schemas.openxmlformats.org/officeDocument/2006/bibliography"/>
   </ds:schemaRefs>

</xml_diff>